<commit_message>
A simple ollama version verification has been implemented to code before starting to process the documents with deepseek-R1:8b LLM
</commit_message>
<xml_diff>
--- a/items/doc_1.docx
+++ b/items/doc_1.docx
@@ -53,22 +53,25 @@
               </w:rPr>
               <w:t>Razonamiento de la IA:</w:t>
               <w:br/>
-              <w:t xml:space="preserve">Vale, el usuario me está pidiendo un resumen conciso pero detallado de una observación fiscal sobre una entidad llamada Aeropuerto Intercontinental de Querétaro (AIQ). La observación se centra en que no se publicaron tarifas y precios propios del 2024, violando disposiciones legales estatales. </w:t>
+              <w:t>Vale, el usuario me está pidiendo un resumen conciso pero detallado de una observación fiscal sobre el Aeropuerto Intercontinental de Querétaro. Veo que ha proporcionido un texto bastante extenso con referencias legales específicas y montos precisos.</w:t>
               <w:br/>
               <w:br/>
-              <w:t>Primero, necesito entender exactamente qué es lo clave aquí: una falta formal de publicidad documental específica. El usuario quiere montos claros (los $47M recaudados), nombres legales completos y fechas exactas en el resumen. No pide opinión, solo datos estructurados con viñetas lógicas.</w:t>
+              <w:t xml:space="preserve">El problema principal es claramente la falta de publicación en el periódico oficial, lo cual invalida las tarifas según lo establecido por ley. El monto total recaudado es $47 millones aproximadamente, distribuido en 13 conceptos diferentes. </w:t>
               <w:br/>
               <w:br/>
-              <w:t>Me llama la atención que el usuario mencione "no debe ser largo pero conciso", lo cual sugiere que necesita algo para un informe o presentación breve, quizás una auditoría financiera. El hecho de especificar tanto montos y documentos indica que valora precisión en detalles numéricos.</w:t>
+              <w:t>Me pregunto si el usuario necesita este resumen para presentarlo ante autoridades fiscales o simplemente quiere entender la situación mejor. Como no especifica el propósito exacto, asumiré que lo primero es importante porque incluye montos y detalles legales muy específicos.</w:t>
               <w:br/>
               <w:br/>
-              <w:t>También noto que el usuario maneja terminología fiscal (como "acta circunstanciada" y "ejercicio fiscal"), así que puedo usar ese lenguaje técnico sin explicaciones previas. La mención del periódico oficial estatal ("La Sombra de Arteaga") sugiere que es una observación interna con autoridad legal.</w:t>
+              <w:t xml:space="preserve">El desafío aquí es condensar toda esa información en un solo párrafo manteniendo todos los datos cruciales: los conceptos legales (artículo 5 de la Ley de Procedimientos Administrativos), el acuerdo específico (12/SOCA/14FEB23), los montos exactos, y la cantidad de conceptos involucrados. </w:t>
               <w:br/>
               <w:br/>
-              <w:t>El resumen debería cubrir: 1) la violación específica (LPA artículo 5), 2) el monto total recaudado sin publicidad, 3) los conceptos detallados en anexo, y 4) la fecha del informe fiscalizador. El usuario probablemente quiere usar esto para señalar irregularidades a su superior o entidad supervisora.</w:t>
+              <w:t>También debería mencionar las consecuencias de no publicar, que es lo que hace esta observación fiscal valerse. El hecho de que se haya proporcionado evidencia mediante un acta circunstanciada muestra seriedad en el proceso.</w:t>
               <w:br/>
               <w:br/>
-              <w:t>Mejor estructurar con viñetas claras pero todo en un solo párrafo como pide el usuario. Destacar los montos y que son 13 conceptos, ya que esos números parecen importantes para la toma de decisiones.</w:t>
+              <w:t xml:space="preserve">El usuario pide brevedad pero con precisión en todos los datos numéricos y legales. Eso significa priorizar la información más relevante: las tarifas no publicadas, su monto total (47 millones), y los 13 conceptos. </w:t>
+              <w:br/>
+              <w:br/>
+              <w:t>Quizás debería destacar que esto afecta el efecto jurídico frente a terceros, pero sin excederme en explicaciones adicionales porque quiere brevedad.</w:t>
             </w:r>
           </w:p>
         </w:tc>
@@ -104,10 +107,7 @@
               </w:rPr>
               <w:t>Resumen:</w:t>
               <w:br/>
-              <w:t>Situación y problema identificados en la observación fiscal:</w:t>
-              <w:br/>
-              <w:br/>
-              <w:t>La entidad Aeropuerto Intercontinental de Querétaro, S.A. de C.V., fue fiscalizada por no contar con la publicación formal requerida de su Catálogo de Tarifas de Comercialización vigente 2023 (parte del Acuerdo 12/SOCA/14FEB23), que permite cobrar $47,534,508.68 pesos por 13 conceptos específicos durante el ejercicio fiscal 2024; dicha publicación no se realizó en el Periódico Oficial estatal "La Sombra de Arteaga", lo que invalida legalmente las autorizaciones establecidas en los Acuerdos SOCA/14FEB23 y afecta la transparencia del acto administrativo, ya que no produjo efectos jurídicos frente a terceros conforme al artículo 5 de la LPA.</w:t>
+              <w:t>La observación fiscal apunta a la inobservancia del artículo 5 y numeral 12 de los Procedimientos Administrativos del Estado de Querétaro por parte del Aeropuerto Intercontinental. Específicamente, se señaló que las tarifas establecidas en el "Catálogo de Tarifas de Comercialización para la Contratación de Servicios Comerciales 2023" (integrante del Acuerdo SOCA/14FEB23), no fueron publicadas en el Periódico Oficial "La Sombra de Arteaga". Esto invalida su efecto jurídico frente a terceros. Mediante la revisión de la cuenta pública y los registros, se identificaron 13 conceptos de tarifas recaudadas durante 2024 por un monto total de $47,534,508.68, siendo este el punto principal de irregularidad detectada en las prácticas de la entidad fiscalizada.</w:t>
             </w:r>
           </w:p>
         </w:tc>
@@ -146,22 +146,16 @@
               </w:rPr>
               <w:t>Razonamiento de la IA:</w:t>
               <w:br/>
-              <w:t xml:space="preserve">Vale, el usuario necesita un resumen conciso pero detallado sobre una observación fiscal que involucra la falta de acuerdos tarifarios publicados para recaudar fondos bajo el nombre "Carrera AIQ 2024". </w:t>
+              <w:t>Vale, el usuario me pide un resumen conciso pero detallado sobre una observación fiscal específica relacionada con la falta de publicidad de acuerdos tarifarios para la "Carrera AIQ 2024". Primero necesito entender completamente su consulta.</w:t>
               <w:br/>
               <w:br/>
-              <w:t>Primero, entiendo que el problema es técnico-administrativo: una entidad estatal no pudo justificar sus ingresos porque no existía un decreto oficial (como requiere la ley) ni un registro público. Los montos recaudados fueron de cerca medio millón de pesos ($587 mil), pero sin documentación legal que los respalde.</w:t>
+              <w:t>El texto original describe claramente los problemas: el incumplimiento del artículo 54, fracción III de la Ley de la Administración Pública estatal y el artículo 5 sobre publicidad en "La Sombra de Arteaga", además de que se recaudaron $587 mil sin autorización. El usuario quiere un resumen breve pero con todos los detalles importantes.</w:t>
               <w:br/>
               <w:br/>
-              <w:t xml:space="preserve">Me preocupa que el usuario probablemente necesita este resumen rápido para incluirlo en su informe fiscal o presentación ante autoridades. Por eso priorizo la claridad y la mención específica de montos, leyes violadas (LAP y LAPP) y procedimientos requeridos (publicación en La Sombra). </w:t>
+              <w:t>Considero enfocar mi respuesta destacando brevemente la observación fiscal, mencionando las disposiciones legales violadas específicamente (Ley Administrativa y Ley de Procedimientos), el monto exacto recaudado ($587,197.97) y los conceptos involucrados ("Carrera AIQ 2024"). También incluiré la fuente documental clave: el Acta Circunstanciada Parcial número 002/CP2024/AIQ.</w:t>
               <w:br/>
               <w:br/>
-              <w:t>El usuario parece estar en un proceso de fiscalización superior, así que el tono debe ser formal pero directo. Incluyo datos concretos como la fecha del acta circunstancial (07/04/2025) para dar rigor al documento.</w:t>
-              <w:br/>
-              <w:br/>
-              <w:t xml:space="preserve">También me doy cuenta que no quiere extenderse, solo puntos clave. Por eso evito explicaciones redundantes y uso el formato de párrafo con viñetas implícitas en la estructura textual ("en virtud de", "lo cual fue"). </w:t>
-              <w:br/>
-              <w:br/>
-              <w:t>El dato curioso es que mencionan un anexo 2 con detalles, lo que sugiere que hay más información técnica por ahí. Pero como piden brevedad, no profundizo.</w:t>
+              <w:t>Me aseguraré de mantener un solo párrafo con formato claro, destacando los elementos esenciales sin omitir información crítica. El usuario probablemente necesita esto para informes o presentaciones a autoridades fiscales.</w:t>
             </w:r>
           </w:p>
         </w:tc>
@@ -197,10 +191,10 @@
               </w:rPr>
               <w:t>Resumen:</w:t>
               <w:br/>
-              <w:t>Resumen:</w:t>
+              <w:t>Resumen detallado:</w:t>
               <w:br/>
               <w:br/>
-              <w:t>La observación fiscal señala una irregularidad en la recaudación de los conceptos denominados "Carrera AIQ 2024" durante el ejercicio fiscal 2024, donde se identificaron ingresos por un monto total de $587,197.97 (aproximadamente medio millón de pesos noventa y siete mil ciento ochenta y siete con noventa y siete/100) que derivaban de dicha actividad, sin contar con el acuerdo de precios y tarifas debidamente autorizado como lo exige la ley. Específicamente, en virtud del artículo 54, fracción III de la Ley de la Administración Pública Paraestatal del Estado de Querétaro (que establece que los órganos de gobierno pueden fijar y ajustar precios), y del artículo 5 de su Ley de Procedimientos Administrativos (que requiere la publicación de actos administrativos generales en el "La Sombra de Arteaga"), los precios recaudados no fueron objeto de un proceso legislativo estatal ni quedaron publicados oficialmente. Esto impide que dichos cobros tengan efectos jurídicos válidos, como lo evidenció la revisión exhaustiva a las fuentes de ingresos propios, tarifas aplicables y documentos sustentatorios por parte del órgano fiscalizador (lo cual fue proporcionado en el Acta Circunstancial Parcial CP2024/AIQ-002).</w:t>
+              <w:t>La observación fiscal señala el incumplimiento por parte de una entidad descentralizada del artículo 54, fracción III de la Ley de la Administración Pública estatal (que establece competencia indelegible para fijar y ajustar precios) y del artículo 5 de la Ley de Procedimientos Administrativos del Estado de Querétaro (que exige la publicación en el Periódico Oficial "La Sombra de Arteaga" de actos administrativos como acuerdos tarifarios). En concreto, dicha entidad recaudó $587,197.97 bajo el concepto específico de “Carrera AIQ 2024” durante el ejercicio fiscal 2024, sin contar haber formalizado un acuerdo de precios y tarifas debidamente autorizado y publicado, lo cual fue reconocido por la entidad mediante el Acta Circunstanciada Parcial del Proceso de Fiscalización Superior número: 002/CP2024/AIQ.</w:t>
             </w:r>
           </w:p>
         </w:tc>

</xml_diff>